<commit_message>
Updated User Guide with features/functions added today; check(+) and checkmate(#) indicators added to PGN, time forfeit alert panel updated to match resign/checkmate alert panel(s) with OK and New Game buttons with OK button NOT clearing the board so user can review, look at FEN, look at PGN, etc.
</commit_message>
<xml_diff>
--- a/Claude_Chess_iOS/Claude Chess User Guide/Claude_Chess_User_Guide_v4_12.docx
+++ b/Claude_Chess_iOS/Claude Chess User Guide/Claude_Chess_User_Guide_v4_12.docx
@@ -19,7 +19,7 @@
           <w:noProof/>
         </w:rPr>
         <w:drawing>
-          <wp:inline distT="0" distB="0" distL="0" distR="0" wp14:anchorId="4A2D25A1" wp14:editId="3F5EC87D">
+          <wp:inline distT="0" distB="0" distL="0" distR="0" wp14:anchorId="59261949" wp14:editId="25A4EAE6">
             <wp:extent cx="1593850" cy="3455035"/>
             <wp:effectExtent l="38100" t="38100" r="44450" b="37465"/>
             <wp:docPr id="1322470949" name="Picture 2" descr="A chess board with chess pieces&#10;&#10;AI-generated content may be incorrect."/>
@@ -94,7 +94,6 @@
           <w:vertAlign w:val="subscript"/>
         </w:rPr>
       </w:pPr>
-      <w:r/>
     </w:p>
     <w:p>
       <w:pPr>
@@ -411,7 +410,7 @@
           <w:noProof/>
         </w:rPr>
         <w:drawing>
-          <wp:inline distT="0" distB="0" distL="0" distR="0" wp14:anchorId="6807ADFF" wp14:editId="178A1FE4">
+          <wp:inline distT="0" distB="0" distL="0" distR="0" wp14:anchorId="42D44A2D" wp14:editId="652E8B45">
             <wp:extent cx="1587500" cy="3451085"/>
             <wp:effectExtent l="12700" t="12700" r="12700" b="16510"/>
             <wp:docPr id="130286275" name="Picture 3"/>
@@ -465,7 +464,7 @@
           <w:noProof/>
         </w:rPr>
         <w:drawing>
-          <wp:inline distT="0" distB="0" distL="0" distR="0" wp14:anchorId="66E9903D" wp14:editId="08CC97F4">
+          <wp:inline distT="0" distB="0" distL="0" distR="0" wp14:anchorId="45A1B79F" wp14:editId="680E3BA1">
             <wp:extent cx="1593850" cy="3457842"/>
             <wp:effectExtent l="12700" t="12700" r="6350" b="9525"/>
             <wp:docPr id="343005689" name="Picture 5" descr="Screens screenshot of a phone&#10;&#10;AI-generated content may be incorrect."/>
@@ -614,6 +613,7 @@
         </w:numPr>
         <w:spacing w:after="360"/>
       </w:pPr>
+      <w:bookmarkStart w:id="0" w:name="OLE_LINK7"/>
       <w:r>
         <w:rPr>
           <w:b/>
@@ -626,6 +626,208 @@
       </w:r>
     </w:p>
     <w:p>
+      <w:pPr>
+        <w:pStyle w:val="ListParagraph"/>
+        <w:numPr>
+          <w:ilvl w:val="0"/>
+          <w:numId w:val="2"/>
+        </w:numPr>
+      </w:pPr>
+      <w:r>
+        <w:rPr>
+          <w:b/>
+        </w:rPr>
+        <w:t>Tappable Areas</w:t>
+      </w:r>
+      <w:r>
+        <w:t xml:space="preserve"> – There are many tappable areas when viewing the board</w:t>
+      </w:r>
+      <w:r>
+        <w:t xml:space="preserve">.  </w:t>
+      </w:r>
+      <w:proofErr w:type="gramStart"/>
+      <w:r>
+        <w:t>All of</w:t>
+      </w:r>
+      <w:proofErr w:type="gramEnd"/>
+      <w:r>
+        <w:t xml:space="preserve"> these areas appear as blue text (see image below)</w:t>
+      </w:r>
+    </w:p>
+    <w:p>
+      <w:pPr>
+        <w:pStyle w:val="ListParagraph"/>
+        <w:numPr>
+          <w:ilvl w:val="0"/>
+          <w:numId w:val="2"/>
+        </w:numPr>
+        <w:ind w:left="1440"/>
+      </w:pPr>
+      <w:bookmarkStart w:id="1" w:name="OLE_LINK9"/>
+      <w:r>
+        <w:rPr>
+          <w:b/>
+        </w:rPr>
+        <w:t>White Captured Pieces</w:t>
+      </w:r>
+      <w:r>
+        <w:t xml:space="preserve"> – Tapping this control will pop up a view of the pieces White has captured so far (the count of captured pieces will appear on this control and is updated dynamically)</w:t>
+      </w:r>
+    </w:p>
+    <w:p>
+      <w:pPr>
+        <w:pStyle w:val="ListParagraph"/>
+        <w:ind w:left="1440"/>
+      </w:pPr>
+    </w:p>
+    <w:bookmarkEnd w:id="1"/>
+    <w:p>
+      <w:pPr>
+        <w:pStyle w:val="ListParagraph"/>
+        <w:numPr>
+          <w:ilvl w:val="0"/>
+          <w:numId w:val="2"/>
+        </w:numPr>
+        <w:ind w:left="1440"/>
+      </w:pPr>
+      <w:r>
+        <w:rPr>
+          <w:b/>
+        </w:rPr>
+        <w:t>Black Captured Pieces</w:t>
+      </w:r>
+      <w:r>
+        <w:t xml:space="preserve"> – Tapping this control will pop up a view of the pieces Black has captured so far (the count of captured pieces will appear on this control and is updated dynamically)</w:t>
+      </w:r>
+    </w:p>
+    <w:p>
+      <w:pPr>
+        <w:pStyle w:val="ListParagraph"/>
+      </w:pPr>
+    </w:p>
+    <w:p>
+      <w:pPr>
+        <w:pStyle w:val="ListParagraph"/>
+        <w:ind w:left="1440"/>
+      </w:pPr>
+    </w:p>
+    <w:p>
+      <w:pPr>
+        <w:pStyle w:val="ListParagraph"/>
+        <w:numPr>
+          <w:ilvl w:val="0"/>
+          <w:numId w:val="2"/>
+        </w:numPr>
+        <w:ind w:left="1440"/>
+      </w:pPr>
+      <w:r>
+        <w:rPr>
+          <w:b/>
+        </w:rPr>
+        <w:t>White/Black Time Controls</w:t>
+      </w:r>
+      <w:r>
+        <w:t xml:space="preserve"> – Tapping either of these controls will display the Time Control setup sheet where time controls can be enabled/disabled as well as setting White/Black Starting Time and Increments. (Time controls will be locked once a game is started)</w:t>
+      </w:r>
+    </w:p>
+    <w:p>
+      <w:pPr>
+        <w:pStyle w:val="ListParagraph"/>
+        <w:ind w:left="1440"/>
+      </w:pPr>
+    </w:p>
+    <w:p>
+      <w:pPr>
+        <w:pStyle w:val="ListParagraph"/>
+        <w:numPr>
+          <w:ilvl w:val="0"/>
+          <w:numId w:val="2"/>
+        </w:numPr>
+        <w:ind w:left="1440"/>
+      </w:pPr>
+      <w:r>
+        <w:rPr>
+          <w:b/>
+        </w:rPr>
+        <w:t>Opponent</w:t>
+      </w:r>
+      <w:r>
+        <w:t xml:space="preserve"> – Tapping this control will display the Opponent setup sheet – depending on which opponent is currently selected.  </w:t>
+      </w:r>
+      <w:r>
+        <w:t>Controls for this opponent (if any) can be configured as desired. (Opponent controls will be locked once a game is started)</w:t>
+      </w:r>
+    </w:p>
+    <w:p/>
+    <w:p>
+      <w:pPr>
+        <w:ind w:left="2880" w:firstLine="720"/>
+      </w:pPr>
+      <w:r>
+        <w:rPr>
+          <w:noProof/>
+        </w:rPr>
+        <w:drawing>
+          <wp:inline distT="0" distB="0" distL="0" distR="0" wp14:anchorId="2B8B511E" wp14:editId="1AB3A599">
+            <wp:extent cx="1593850" cy="3455035"/>
+            <wp:effectExtent l="38100" t="38100" r="44450" b="37465"/>
+            <wp:docPr id="842206858" name="Picture 2" descr="A chess board with chess pieces&#10;&#10;AI-generated content may be incorrect."/>
+            <wp:cNvGraphicFramePr>
+              <a:graphicFrameLocks xmlns:a="http://schemas.openxmlformats.org/drawingml/2006/main" noChangeAspect="1"/>
+            </wp:cNvGraphicFramePr>
+            <a:graphic xmlns:a="http://schemas.openxmlformats.org/drawingml/2006/main">
+              <a:graphicData uri="http://schemas.openxmlformats.org/drawingml/2006/picture">
+                <pic:pic xmlns:pic="http://schemas.openxmlformats.org/drawingml/2006/picture">
+                  <pic:nvPicPr>
+                    <pic:cNvPr id="1322470949" name="Picture 2" descr="A chess board with chess pieces&#10;&#10;AI-generated content may be incorrect."/>
+                    <pic:cNvPicPr/>
+                  </pic:nvPicPr>
+                  <pic:blipFill>
+                    <a:blip r:embed="rId5" cstate="print">
+                      <a:extLst>
+                        <a:ext uri="{28A0092B-C50C-407E-A947-70E740481C1C}">
+                          <a14:useLocalDpi xmlns:a14="http://schemas.microsoft.com/office/drawing/2010/main" val="0"/>
+                        </a:ext>
+                      </a:extLst>
+                    </a:blip>
+                    <a:stretch>
+                      <a:fillRect/>
+                    </a:stretch>
+                  </pic:blipFill>
+                  <pic:spPr>
+                    <a:xfrm>
+                      <a:off x="0" y="0"/>
+                      <a:ext cx="1688623" cy="3660477"/>
+                    </a:xfrm>
+                    <a:prstGeom prst="rect">
+                      <a:avLst/>
+                    </a:prstGeom>
+                    <a:ln w="28575">
+                      <a:solidFill>
+                        <a:schemeClr val="tx1"/>
+                      </a:solidFill>
+                    </a:ln>
+                  </pic:spPr>
+                </pic:pic>
+              </a:graphicData>
+            </a:graphic>
+          </wp:inline>
+        </w:drawing>
+      </w:r>
+    </w:p>
+    <w:bookmarkEnd w:id="0"/>
+    <w:p>
+      <w:pPr>
+        <w:pStyle w:val="ListParagraph"/>
+        <w:numPr>
+          <w:ilvl w:val="1"/>
+          <w:numId w:val="2"/>
+        </w:numPr>
+        <w:spacing w:after="360"/>
+      </w:pPr>
+      <w:r>
+        <w:br/>
+      </w:r>
       <w:r>
         <w:br w:type="page"/>
       </w:r>
@@ -818,10 +1020,7 @@
         <w:pStyle w:val="Heading2"/>
       </w:pPr>
       <w:r>
-        <w:t>Undo</w:t>
-      </w:r>
-      <w:r>
-        <w:t xml:space="preserve"> Moves</w:t>
+        <w:t>Undo Moves</w:t>
       </w:r>
     </w:p>
     <w:p>
@@ -934,7 +1133,18 @@
       <w:pPr>
         <w:pStyle w:val="Heading2"/>
       </w:pPr>
-      <w:r>
+    </w:p>
+    <w:p>
+      <w:pPr>
+        <w:pStyle w:val="Heading2"/>
+      </w:pPr>
+    </w:p>
+    <w:p>
+      <w:pPr>
+        <w:pStyle w:val="Heading2"/>
+      </w:pPr>
+      <w:r>
+        <w:lastRenderedPageBreak/>
         <w:t>Investigating Moves</w:t>
       </w:r>
     </w:p>
@@ -955,248 +1165,247 @@
         </w:numPr>
       </w:pPr>
       <w:r>
+        <w:t>When it's your turn, you can double-tap on any piece to see all possible moves for that piece</w:t>
+      </w:r>
+    </w:p>
+    <w:p>
+      <w:pPr>
+        <w:pStyle w:val="ListParagraph"/>
+        <w:numPr>
+          <w:ilvl w:val="0"/>
+          <w:numId w:val="2"/>
+        </w:numPr>
+      </w:pPr>
+      <w:r>
+        <w:t>After double-tapping a piece, a yellow band appears around the selected piece</w:t>
+      </w:r>
+    </w:p>
+    <w:p>
+      <w:pPr>
+        <w:pStyle w:val="ListParagraph"/>
+        <w:numPr>
+          <w:ilvl w:val="0"/>
+          <w:numId w:val="2"/>
+        </w:numPr>
+      </w:pPr>
+      <w:r>
+        <w:t>Legal moves appear as green circles</w:t>
+      </w:r>
+    </w:p>
+    <w:p>
+      <w:pPr>
+        <w:pStyle w:val="ListParagraph"/>
+        <w:numPr>
+          <w:ilvl w:val="0"/>
+          <w:numId w:val="2"/>
+        </w:numPr>
+      </w:pPr>
+      <w:r>
+        <w:t>Legal captures appear as blinking pieces</w:t>
+      </w:r>
+    </w:p>
+    <w:p>
+      <w:pPr>
+        <w:pStyle w:val="ListParagraph"/>
+        <w:numPr>
+          <w:ilvl w:val="0"/>
+          <w:numId w:val="2"/>
+        </w:numPr>
+      </w:pPr>
+      <w:r>
+        <w:t>Each subsequent double-tap on another piece clears the previous piece investigation</w:t>
+      </w:r>
+    </w:p>
+    <w:p>
+      <w:pPr>
+        <w:pStyle w:val="ListParagraph"/>
+        <w:numPr>
+          <w:ilvl w:val="0"/>
+          <w:numId w:val="2"/>
+        </w:numPr>
+      </w:pPr>
+      <w:r>
+        <w:t>When ready to move, double-tap the currently selected piece to clear the investigation mode</w:t>
+      </w:r>
+    </w:p>
+    <w:p>
+      <w:pPr>
+        <w:pStyle w:val="ListParagraph"/>
+        <w:numPr>
+          <w:ilvl w:val="0"/>
+          <w:numId w:val="2"/>
+        </w:numPr>
+        <w:spacing w:after="360"/>
+      </w:pPr>
+      <w:r>
+        <w:t>You cannot make a move until the investigation mode is cleared</w:t>
+      </w:r>
+    </w:p>
+    <w:p>
+      <w:pPr>
+        <w:pStyle w:val="Heading2"/>
+      </w:pPr>
+      <w:r>
+        <w:t>Quick Game Actions Menu Features</w:t>
+      </w:r>
+    </w:p>
+    <w:p>
+      <w:pPr>
+        <w:spacing w:after="180"/>
+      </w:pPr>
+      <w:r>
+        <w:t>Tap the lightning bolt icon (⚡) to access in-game actions:</w:t>
+      </w:r>
+    </w:p>
+    <w:p>
+      <w:pPr>
+        <w:pStyle w:val="ListParagraph"/>
+        <w:numPr>
+          <w:ilvl w:val="0"/>
+          <w:numId w:val="2"/>
+        </w:numPr>
+      </w:pPr>
+      <w:r>
+        <w:rPr>
+          <w:b/>
+          <w:bCs/>
+        </w:rPr>
+        <w:t>Start Game</w:t>
+      </w:r>
+      <w:r>
+        <w:t xml:space="preserve"> – Begins the game and starts the timer</w:t>
+      </w:r>
+    </w:p>
+    <w:p>
+      <w:pPr>
+        <w:pStyle w:val="ListParagraph"/>
+        <w:numPr>
+          <w:ilvl w:val="0"/>
+          <w:numId w:val="2"/>
+        </w:numPr>
+      </w:pPr>
+      <w:r>
+        <w:rPr>
+          <w:b/>
+          <w:bCs/>
+        </w:rPr>
+        <w:t>Flip Board</w:t>
+      </w:r>
+      <w:r>
+        <w:t xml:space="preserve"> – Rotate the board to view from the opposite side</w:t>
+      </w:r>
+    </w:p>
+    <w:p>
+      <w:pPr>
+        <w:pStyle w:val="ListParagraph"/>
+        <w:numPr>
+          <w:ilvl w:val="0"/>
+          <w:numId w:val="2"/>
+        </w:numPr>
+      </w:pPr>
+      <w:r>
+        <w:rPr>
+          <w:b/>
+          <w:bCs/>
+        </w:rPr>
+        <w:t>Offer Draw</w:t>
+      </w:r>
+      <w:r>
+        <w:t xml:space="preserve"> – Propose a draw to Stockfish (the AI evaluates the position and decides)</w:t>
+      </w:r>
+    </w:p>
+    <w:p>
+      <w:pPr>
+        <w:pStyle w:val="ListParagraph"/>
+        <w:numPr>
+          <w:ilvl w:val="0"/>
+          <w:numId w:val="2"/>
+        </w:numPr>
+      </w:pPr>
+      <w:r>
+        <w:rPr>
+          <w:b/>
+          <w:bCs/>
+        </w:rPr>
+        <w:t>Resign Game</w:t>
+      </w:r>
+      <w:r>
+        <w:t xml:space="preserve"> – Concede the game</w:t>
+      </w:r>
+    </w:p>
+    <w:p>
+      <w:pPr>
+        <w:pStyle w:val="ListParagraph"/>
+        <w:numPr>
+          <w:ilvl w:val="0"/>
+          <w:numId w:val="2"/>
+        </w:numPr>
+      </w:pPr>
+      <w:r>
+        <w:rPr>
+          <w:b/>
+          <w:bCs/>
+        </w:rPr>
+        <w:t>Score</w:t>
+      </w:r>
+      <w:r>
+        <w:t xml:space="preserve"> – View position analysis and game statistics (see below)</w:t>
+      </w:r>
+    </w:p>
+    <w:p>
+      <w:pPr>
+        <w:pStyle w:val="ListParagraph"/>
+        <w:numPr>
+          <w:ilvl w:val="0"/>
+          <w:numId w:val="2"/>
+        </w:numPr>
+      </w:pPr>
+      <w:r>
+        <w:rPr>
+          <w:b/>
+          <w:bCs/>
+        </w:rPr>
+        <w:t>Show FEN</w:t>
+      </w:r>
+      <w:r>
+        <w:t xml:space="preserve"> – Display the position in Forsyth-Edwards Notation (copy to clipboard)</w:t>
+      </w:r>
+    </w:p>
+    <w:p>
+      <w:pPr>
+        <w:pStyle w:val="ListParagraph"/>
+        <w:numPr>
+          <w:ilvl w:val="0"/>
+          <w:numId w:val="2"/>
+        </w:numPr>
+        <w:spacing w:after="360"/>
+      </w:pPr>
+      <w:r>
+        <w:rPr>
+          <w:b/>
+          <w:bCs/>
+        </w:rPr>
+        <w:t>Show PGN</w:t>
+      </w:r>
+      <w:r>
+        <w:t xml:space="preserve"> – View the game in Portable Game Notation format (copy to clipboard)</w:t>
+      </w:r>
+    </w:p>
+    <w:p>
+      <w:r>
+        <w:br w:type="page"/>
+      </w:r>
+    </w:p>
+    <w:p>
+      <w:pPr>
+        <w:pStyle w:val="Heading2"/>
+      </w:pPr>
+      <w:r>
         <w:lastRenderedPageBreak/>
-        <w:t>When it's your turn, you can double-tap on any piece to see all possible moves for that piece</w:t>
-      </w:r>
-    </w:p>
-    <w:p>
-      <w:pPr>
-        <w:pStyle w:val="ListParagraph"/>
-        <w:numPr>
-          <w:ilvl w:val="0"/>
-          <w:numId w:val="2"/>
-        </w:numPr>
-      </w:pPr>
-      <w:r>
-        <w:t>After double-tapping a piece, a yellow band appears around the selected piece</w:t>
-      </w:r>
-    </w:p>
-    <w:p>
-      <w:pPr>
-        <w:pStyle w:val="ListParagraph"/>
-        <w:numPr>
-          <w:ilvl w:val="0"/>
-          <w:numId w:val="2"/>
-        </w:numPr>
-      </w:pPr>
-      <w:r>
-        <w:t>Legal moves appear as green circles</w:t>
-      </w:r>
-    </w:p>
-    <w:p>
-      <w:pPr>
-        <w:pStyle w:val="ListParagraph"/>
-        <w:numPr>
-          <w:ilvl w:val="0"/>
-          <w:numId w:val="2"/>
-        </w:numPr>
-      </w:pPr>
-      <w:r>
-        <w:t>Legal captures appear as blinking pieces</w:t>
-      </w:r>
-    </w:p>
-    <w:p>
-      <w:pPr>
-        <w:pStyle w:val="ListParagraph"/>
-        <w:numPr>
-          <w:ilvl w:val="0"/>
-          <w:numId w:val="2"/>
-        </w:numPr>
-      </w:pPr>
-      <w:r>
-        <w:t>Each subsequent double-tap on another piece clears the previous piece investigation</w:t>
-      </w:r>
-    </w:p>
-    <w:p>
-      <w:pPr>
-        <w:pStyle w:val="ListParagraph"/>
-        <w:numPr>
-          <w:ilvl w:val="0"/>
-          <w:numId w:val="2"/>
-        </w:numPr>
-      </w:pPr>
-      <w:r>
-        <w:t>When ready to move, double-tap the currently selected piece to clear the investigation mode</w:t>
-      </w:r>
-    </w:p>
-    <w:p>
-      <w:pPr>
-        <w:pStyle w:val="ListParagraph"/>
-        <w:numPr>
-          <w:ilvl w:val="0"/>
-          <w:numId w:val="2"/>
-        </w:numPr>
-        <w:spacing w:after="360"/>
-      </w:pPr>
-      <w:r>
-        <w:t>You cannot make a move until the investigation mode is cleared</w:t>
-      </w:r>
-    </w:p>
-    <w:p>
-      <w:pPr>
-        <w:pStyle w:val="Heading2"/>
-      </w:pPr>
-      <w:r>
-        <w:t>Quick Game Actions Menu Features</w:t>
-      </w:r>
-    </w:p>
-    <w:p>
-      <w:pPr>
-        <w:spacing w:after="180"/>
-      </w:pPr>
-      <w:r>
-        <w:t>Tap the lightning bolt icon (⚡) to access in-game actions:</w:t>
-      </w:r>
-    </w:p>
-    <w:p>
-      <w:pPr>
-        <w:pStyle w:val="ListParagraph"/>
-        <w:numPr>
-          <w:ilvl w:val="0"/>
-          <w:numId w:val="2"/>
-        </w:numPr>
-      </w:pPr>
-      <w:r>
-        <w:rPr>
-          <w:b/>
-          <w:bCs/>
-        </w:rPr>
-        <w:t>Start Game</w:t>
-      </w:r>
-      <w:r>
-        <w:t xml:space="preserve"> – Begins the game and starts the timer</w:t>
-      </w:r>
-    </w:p>
-    <w:p>
-      <w:pPr>
-        <w:pStyle w:val="ListParagraph"/>
-        <w:numPr>
-          <w:ilvl w:val="0"/>
-          <w:numId w:val="2"/>
-        </w:numPr>
-      </w:pPr>
-      <w:r>
-        <w:rPr>
-          <w:b/>
-          <w:bCs/>
-        </w:rPr>
-        <w:t>Flip Board</w:t>
-      </w:r>
-      <w:r>
-        <w:t xml:space="preserve"> – Rotate the board to view from the opposite side</w:t>
-      </w:r>
-    </w:p>
-    <w:p>
-      <w:pPr>
-        <w:pStyle w:val="ListParagraph"/>
-        <w:numPr>
-          <w:ilvl w:val="0"/>
-          <w:numId w:val="2"/>
-        </w:numPr>
-      </w:pPr>
-      <w:r>
-        <w:rPr>
-          <w:b/>
-          <w:bCs/>
-        </w:rPr>
-        <w:t>Offer Draw</w:t>
-      </w:r>
-      <w:r>
-        <w:t xml:space="preserve"> – Propose a draw to Stockfish (the AI evaluates the position and decides)</w:t>
-      </w:r>
-    </w:p>
-    <w:p>
-      <w:pPr>
-        <w:pStyle w:val="ListParagraph"/>
-        <w:numPr>
-          <w:ilvl w:val="0"/>
-          <w:numId w:val="2"/>
-        </w:numPr>
-      </w:pPr>
-      <w:r>
-        <w:rPr>
-          <w:b/>
-          <w:bCs/>
-        </w:rPr>
-        <w:t>Resign Game</w:t>
-      </w:r>
-      <w:r>
-        <w:t xml:space="preserve"> – Concede the game</w:t>
-      </w:r>
-    </w:p>
-    <w:p>
-      <w:pPr>
-        <w:pStyle w:val="ListParagraph"/>
-        <w:numPr>
-          <w:ilvl w:val="0"/>
-          <w:numId w:val="2"/>
-        </w:numPr>
-      </w:pPr>
-      <w:r>
-        <w:rPr>
-          <w:b/>
-          <w:bCs/>
-        </w:rPr>
-        <w:t>Score</w:t>
-      </w:r>
-      <w:r>
-        <w:t xml:space="preserve"> – View position analysis and game statistics (see below)</w:t>
-      </w:r>
-    </w:p>
-    <w:p>
-      <w:pPr>
-        <w:pStyle w:val="ListParagraph"/>
-        <w:numPr>
-          <w:ilvl w:val="0"/>
-          <w:numId w:val="2"/>
-        </w:numPr>
-      </w:pPr>
-      <w:r>
-        <w:rPr>
-          <w:b/>
-          <w:bCs/>
-        </w:rPr>
-        <w:t>Show FEN</w:t>
-      </w:r>
-      <w:r>
-        <w:t xml:space="preserve"> – Display the position in Forsyth-Edwards Notation (copy to clipboard)</w:t>
-      </w:r>
-    </w:p>
-    <w:p>
-      <w:pPr>
-        <w:pStyle w:val="ListParagraph"/>
-        <w:numPr>
-          <w:ilvl w:val="0"/>
-          <w:numId w:val="2"/>
-        </w:numPr>
-        <w:spacing w:after="360"/>
-      </w:pPr>
-      <w:r>
-        <w:rPr>
-          <w:b/>
-          <w:bCs/>
-        </w:rPr>
-        <w:t>Show PGN</w:t>
-      </w:r>
-      <w:r>
-        <w:t xml:space="preserve"> – View the game in Portable Game Notation format (copy to clipboard)</w:t>
-      </w:r>
-    </w:p>
-    <w:p>
-      <w:r>
-        <w:br w:type="page"/>
-      </w:r>
-    </w:p>
-    <w:p>
-      <w:pPr>
-        <w:pStyle w:val="Heading2"/>
-      </w:pPr>
-      <w:r>
         <w:t>Game Menu Features</w:t>
       </w:r>
     </w:p>
     <w:p>
-      <w:pPr/>
       <w:r>
         <w:t>Tap the hamburger menu icon (≡) in the top-left corner to access the main Game Menu:</w:t>
       </w:r>
@@ -1213,7 +1422,7 @@
       </w:r>
     </w:p>
     <w:p>
-      <w:pPr/>
+      <w:bookmarkStart w:id="2" w:name="OLE_LINK8"/>
       <w:r>
         <w:rPr>
           <w:sz w:val="22"/>
@@ -1320,11 +1529,11 @@
     <w:p>
       <w:pPr>
         <w:pStyle w:val="ListParagraph"/>
+        <w:numPr>
+          <w:ilvl w:val="0"/>
+          <w:numId w:val="2"/>
+        </w:numPr>
         <w:ind w:left="1440"/>
-        <w:numPr>
-          <w:ilvl w:val="0"/>
-          <w:numId w:val="2"/>
-        </w:numPr>
       </w:pPr>
       <w:r>
         <w:rPr>
@@ -1339,11 +1548,11 @@
     <w:p>
       <w:pPr>
         <w:pStyle w:val="ListParagraph"/>
+        <w:numPr>
+          <w:ilvl w:val="0"/>
+          <w:numId w:val="2"/>
+        </w:numPr>
         <w:ind w:left="1440"/>
-        <w:numPr>
-          <w:ilvl w:val="0"/>
-          <w:numId w:val="2"/>
-        </w:numPr>
       </w:pPr>
       <w:r>
         <w:rPr>
@@ -1358,11 +1567,11 @@
     <w:p>
       <w:pPr>
         <w:pStyle w:val="ListParagraph"/>
+        <w:numPr>
+          <w:ilvl w:val="0"/>
+          <w:numId w:val="2"/>
+        </w:numPr>
         <w:ind w:left="1440"/>
-        <w:numPr>
-          <w:ilvl w:val="0"/>
-          <w:numId w:val="2"/>
-        </w:numPr>
       </w:pPr>
       <w:r>
         <w:rPr>
@@ -1377,11 +1586,11 @@
     <w:p>
       <w:pPr>
         <w:pStyle w:val="ListParagraph"/>
+        <w:numPr>
+          <w:ilvl w:val="0"/>
+          <w:numId w:val="2"/>
+        </w:numPr>
         <w:ind w:left="1440"/>
-        <w:numPr>
-          <w:ilvl w:val="0"/>
-          <w:numId w:val="2"/>
-        </w:numPr>
       </w:pPr>
       <w:r>
         <w:rPr>
@@ -1396,11 +1605,11 @@
     <w:p>
       <w:pPr>
         <w:pStyle w:val="ListParagraph"/>
+        <w:numPr>
+          <w:ilvl w:val="0"/>
+          <w:numId w:val="2"/>
+        </w:numPr>
         <w:ind w:left="1440"/>
-        <w:numPr>
-          <w:ilvl w:val="0"/>
-          <w:numId w:val="2"/>
-        </w:numPr>
       </w:pPr>
       <w:r>
         <w:rPr>
@@ -1412,6 +1621,7 @@
         <w:t xml:space="preserve"> – Information about the original Claude Chess terminal project</w:t>
       </w:r>
     </w:p>
+    <w:bookmarkEnd w:id="2"/>
     <w:p/>
     <w:p>
       <w:pPr>
@@ -1439,11 +1649,11 @@
     <w:p>
       <w:pPr>
         <w:pStyle w:val="ListParagraph"/>
+        <w:numPr>
+          <w:ilvl w:val="0"/>
+          <w:numId w:val="2"/>
+        </w:numPr>
         <w:ind w:left="1440"/>
-        <w:numPr>
-          <w:ilvl w:val="0"/>
-          <w:numId w:val="2"/>
-        </w:numPr>
       </w:pPr>
       <w:r>
         <w:rPr>
@@ -1458,11 +1668,11 @@
     <w:p>
       <w:pPr>
         <w:pStyle w:val="ListParagraph"/>
+        <w:numPr>
+          <w:ilvl w:val="0"/>
+          <w:numId w:val="2"/>
+        </w:numPr>
         <w:ind w:left="1440"/>
-        <w:numPr>
-          <w:ilvl w:val="0"/>
-          <w:numId w:val="2"/>
-        </w:numPr>
       </w:pPr>
       <w:r>
         <w:rPr>
@@ -1477,11 +1687,11 @@
     <w:p>
       <w:pPr>
         <w:pStyle w:val="ListParagraph"/>
+        <w:numPr>
+          <w:ilvl w:val="0"/>
+          <w:numId w:val="2"/>
+        </w:numPr>
         <w:ind w:left="2160"/>
-        <w:numPr>
-          <w:ilvl w:val="0"/>
-          <w:numId w:val="2"/>
-        </w:numPr>
       </w:pPr>
       <w:r>
         <w:rPr>
@@ -1496,11 +1706,11 @@
     <w:p>
       <w:pPr>
         <w:pStyle w:val="ListParagraph"/>
+        <w:numPr>
+          <w:ilvl w:val="0"/>
+          <w:numId w:val="2"/>
+        </w:numPr>
         <w:ind w:left="2160"/>
-        <w:numPr>
-          <w:ilvl w:val="0"/>
-          <w:numId w:val="2"/>
-        </w:numPr>
       </w:pPr>
       <w:r>
         <w:rPr>
@@ -1515,11 +1725,11 @@
     <w:p>
       <w:pPr>
         <w:pStyle w:val="ListParagraph"/>
+        <w:numPr>
+          <w:ilvl w:val="0"/>
+          <w:numId w:val="2"/>
+        </w:numPr>
         <w:ind w:left="2160"/>
-        <w:numPr>
-          <w:ilvl w:val="0"/>
-          <w:numId w:val="2"/>
-        </w:numPr>
       </w:pPr>
       <w:r>
         <w:rPr>
@@ -1543,16 +1753,32 @@
     <w:p>
       <w:pPr>
         <w:pStyle w:val="Heading3"/>
-      </w:pPr>
-      <w:r>
         <w:rPr>
           <w:color w:val="2E5C8A"/>
         </w:rPr>
+      </w:pPr>
+    </w:p>
+    <w:p>
+      <w:pPr>
+        <w:pStyle w:val="Heading3"/>
+        <w:rPr>
+          <w:color w:val="2E5C8A"/>
+        </w:rPr>
+      </w:pPr>
+    </w:p>
+    <w:p>
+      <w:pPr>
+        <w:pStyle w:val="Heading3"/>
+      </w:pPr>
+      <w:r>
+        <w:rPr>
+          <w:color w:val="2E5C8A"/>
+        </w:rPr>
+        <w:lastRenderedPageBreak/>
         <w:t>Game Controls</w:t>
       </w:r>
     </w:p>
     <w:p>
-      <w:pPr/>
       <w:r>
         <w:rPr>
           <w:sz w:val="22"/>
@@ -1609,7 +1835,6 @@
       </w:r>
     </w:p>
     <w:p>
-      <w:pPr/>
       <w:r>
         <w:rPr>
           <w:sz w:val="22"/>
@@ -1676,8 +1901,251 @@
         <w:pStyle w:val="Heading1"/>
       </w:pPr>
       <w:r>
+        <w:t>Features Guide</w:t>
+      </w:r>
+    </w:p>
+    <w:p>
+      <w:pPr>
+        <w:pStyle w:val="Heading2"/>
+      </w:pPr>
+      <w:r>
+        <w:t>Stockfish AI Engine</w:t>
+      </w:r>
+    </w:p>
+    <w:p>
+      <w:pPr>
+        <w:spacing w:after="240"/>
+      </w:pPr>
+      <w:r>
+        <w:t>Claude Chess includes Stockfish 17, one of the world's strongest chess engines. The AI runs directly on your device, so you can play anywhere without an internet connection.</w:t>
+      </w:r>
+    </w:p>
+    <w:p>
+      <w:pPr>
+        <w:pStyle w:val="Heading3"/>
+      </w:pPr>
+      <w:r>
+        <w:t>Skill Levels</w:t>
+      </w:r>
+    </w:p>
+    <w:p>
+      <w:pPr>
+        <w:spacing w:after="120"/>
+      </w:pPr>
+      <w:r>
+        <w:t>Choose from 21 skill levels (0-20) to match your playing strength:</w:t>
+      </w:r>
+    </w:p>
+    <w:p>
+      <w:pPr>
+        <w:pStyle w:val="ListParagraph"/>
+        <w:numPr>
+          <w:ilvl w:val="0"/>
+          <w:numId w:val="2"/>
+        </w:numPr>
+      </w:pPr>
+      <w:r>
+        <w:rPr>
+          <w:b/>
+          <w:bCs/>
+        </w:rPr>
+        <w:t>Levels 0-5:</w:t>
+      </w:r>
+      <w:r>
+        <w:t xml:space="preserve"> Beginner to casual player (will make occasional mistakes)</w:t>
+      </w:r>
+    </w:p>
+    <w:p>
+      <w:pPr>
+        <w:pStyle w:val="ListParagraph"/>
+        <w:numPr>
+          <w:ilvl w:val="0"/>
+          <w:numId w:val="2"/>
+        </w:numPr>
+      </w:pPr>
+      <w:r>
+        <w:rPr>
+          <w:b/>
+          <w:bCs/>
+        </w:rPr>
+        <w:t>Levels 6-12:</w:t>
+      </w:r>
+      <w:r>
+        <w:t xml:space="preserve"> Club player to advanced (solid tactical play)</w:t>
+      </w:r>
+    </w:p>
+    <w:p>
+      <w:pPr>
+        <w:pStyle w:val="ListParagraph"/>
+        <w:numPr>
+          <w:ilvl w:val="0"/>
+          <w:numId w:val="2"/>
+        </w:numPr>
+        <w:spacing w:after="360"/>
+      </w:pPr>
+      <w:r>
+        <w:rPr>
+          <w:b/>
+          <w:bCs/>
+        </w:rPr>
+        <w:t>Levels 13-20:</w:t>
+      </w:r>
+      <w:r>
+        <w:t xml:space="preserve"> Expert to grandmaster strength (nearly perfect play)</w:t>
+      </w:r>
+    </w:p>
+    <w:p>
+      <w:pPr>
+        <w:pStyle w:val="Heading3"/>
+      </w:pPr>
+      <w:r>
+        <w:t>Playing as Black</w:t>
+      </w:r>
+    </w:p>
+    <w:p>
+      <w:pPr>
+        <w:spacing w:after="240"/>
+      </w:pPr>
+      <w:r>
+        <w:t>In Stockfish Settings, you can choose to play as Black. This is particularly useful for practicing specific openings from Black's perspective. The board automatically flips to show your side, and time controls swap so you always get the time allocation you set for yourself.</w:t>
+      </w:r>
+    </w:p>
+    <w:p>
+      <w:pPr>
+        <w:pStyle w:val="Heading2"/>
+      </w:pPr>
+      <w:r>
+        <w:t>Position Analysis</w:t>
+      </w:r>
+    </w:p>
+    <w:p>
+      <w:pPr>
+        <w:spacing w:after="240"/>
+      </w:pPr>
+      <w:r>
+        <w:t>Access the lightning bolt icon (⚡) and tap Score to view real-time position evaluation from Stockfish. The evaluation shows who has the advantage and by how much.</w:t>
+      </w:r>
+      <w:r>
+        <w:t xml:space="preserve"> It will take about 3-5 seconds for the score to appear.  While the engine is determining the most current score “</w:t>
+      </w:r>
+      <w:r>
+        <w:rPr>
+          <w:i/>
+          <w:iCs/>
+        </w:rPr>
+        <w:t>Evaluating position</w:t>
+      </w:r>
+      <w:r>
+        <w:t>” appears.</w:t>
+      </w:r>
+    </w:p>
+    <w:p>
+      <w:pPr>
+        <w:pStyle w:val="Heading3"/>
+      </w:pPr>
+      <w:r>
+        <w:t>Understanding the Score</w:t>
+      </w:r>
+    </w:p>
+    <w:p>
+      <w:pPr>
+        <w:pStyle w:val="ListParagraph"/>
+        <w:numPr>
+          <w:ilvl w:val="0"/>
+          <w:numId w:val="2"/>
+        </w:numPr>
+      </w:pPr>
+      <w:r>
+        <w:rPr>
+          <w:b/>
+          <w:bCs/>
+        </w:rPr>
+        <w:t>Positive numbers:</w:t>
+      </w:r>
+      <w:r>
+        <w:t xml:space="preserve"> White has the advantage</w:t>
+      </w:r>
+    </w:p>
+    <w:p>
+      <w:pPr>
+        <w:pStyle w:val="ListParagraph"/>
+        <w:numPr>
+          <w:ilvl w:val="0"/>
+          <w:numId w:val="2"/>
+        </w:numPr>
+      </w:pPr>
+      <w:r>
+        <w:rPr>
+          <w:b/>
+          <w:bCs/>
+        </w:rPr>
+        <w:t>Negative numbers:</w:t>
+      </w:r>
+      <w:r>
+        <w:t xml:space="preserve"> Black has the advantage</w:t>
+      </w:r>
+    </w:p>
+    <w:p>
+      <w:pPr>
+        <w:pStyle w:val="ListParagraph"/>
+        <w:numPr>
+          <w:ilvl w:val="0"/>
+          <w:numId w:val="2"/>
+        </w:numPr>
+      </w:pPr>
+      <w:r>
+        <w:rPr>
+          <w:b/>
+          <w:bCs/>
+        </w:rPr>
         <w:lastRenderedPageBreak/>
-        <w:t>Features Guide</w:t>
+        <w:t>Near zero:</w:t>
+      </w:r>
+      <w:r>
+        <w:t xml:space="preserve"> The position is roughly equal</w:t>
+      </w:r>
+    </w:p>
+    <w:p>
+      <w:pPr>
+        <w:pStyle w:val="ListParagraph"/>
+        <w:numPr>
+          <w:ilvl w:val="0"/>
+          <w:numId w:val="2"/>
+        </w:numPr>
+        <w:spacing w:after="240"/>
+      </w:pPr>
+      <w:r>
+        <w:rPr>
+          <w:b/>
+          <w:bCs/>
+        </w:rPr>
+        <w:t>Win Probability:</w:t>
+      </w:r>
+      <w:r>
+        <w:t xml:space="preserve"> Shows the likelihood of winning from the current position</w:t>
+      </w:r>
+    </w:p>
+    <w:p>
+      <w:pPr>
+        <w:pStyle w:val="Note"/>
+      </w:pPr>
+      <w:r>
+        <w:rPr>
+          <w:b/>
+          <w:bCs/>
+        </w:rPr>
+        <w:t xml:space="preserve">Tip: </w:t>
+      </w:r>
+      <w:r>
+        <w:t xml:space="preserve">You can choose between three </w:t>
+      </w:r>
+      <w:bookmarkStart w:id="3" w:name="OLE_LINK6"/>
+      <w:r>
+        <w:t xml:space="preserve">display </w:t>
+      </w:r>
+      <w:bookmarkEnd w:id="3"/>
+      <w:r>
+        <w:t>formats: Centipawns (raw engine output), Scaled (-9 to +9), or Win Probability percentage. Tap the Scale icon to select your preferred format and see explanations of all three scoring methods.</w:t>
       </w:r>
     </w:p>
     <w:p>
@@ -1685,7 +2153,7 @@
         <w:pStyle w:val="Heading2"/>
       </w:pPr>
       <w:r>
-        <w:t>Stockfish AI Engine</w:t>
+        <w:t>Game Statistics</w:t>
       </w:r>
     </w:p>
     <w:p>
@@ -1693,15 +2161,103 @@
         <w:spacing w:after="240"/>
       </w:pPr>
       <w:r>
-        <w:t>Claude Chess includes Stockfish 17, one of the world's strongest chess engines. The AI runs directly on your device, so you can play anywhere without an internet connection.</w:t>
-      </w:r>
-    </w:p>
-    <w:p>
-      <w:pPr>
-        <w:pStyle w:val="Heading3"/>
-      </w:pPr>
-      <w:r>
-        <w:t>Skill Levels</w:t>
+        <w:t>Access the lightning bolt icon (⚡) and tap Score to view real-time game statistics including move count, material balance, and time remaining.</w:t>
+      </w:r>
+    </w:p>
+    <w:p>
+      <w:pPr>
+        <w:pStyle w:val="Note"/>
+      </w:pPr>
+      <w:r>
+        <w:rPr>
+          <w:b/>
+          <w:bCs/>
+        </w:rPr>
+        <w:t xml:space="preserve">Note: </w:t>
+      </w:r>
+      <w:r>
+        <w:t>Additional statistical features are currently in development.</w:t>
+      </w:r>
+    </w:p>
+    <w:p>
+      <w:pPr>
+        <w:pStyle w:val="Heading2"/>
+      </w:pPr>
+      <w:r>
+        <w:t>Move Hints</w:t>
+      </w:r>
+    </w:p>
+    <w:p>
+      <w:pPr>
+        <w:spacing w:after="240"/>
+      </w:pPr>
+      <w:r>
+        <w:t>When you're stuck or want to learn, tap the lightbulb icon (💡) to see Stockfish's recommended move. The hint shows the move in standard notation (e.g., 'e2 → e4'). Use hints sparingly to maximize learning – try to think through the position yourself first.</w:t>
+      </w:r>
+    </w:p>
+    <w:p>
+      <w:pPr>
+        <w:pStyle w:val="Heading2"/>
+      </w:pPr>
+      <w:r>
+        <w:t>Setup Board</w:t>
+      </w:r>
+    </w:p>
+    <w:p>
+      <w:pPr>
+        <w:spacing w:after="180"/>
+      </w:pPr>
+      <w:r>
+        <w:t>The Setup Board feature lets you create any chess position for study or practice. This is invaluable for:</w:t>
+      </w:r>
+    </w:p>
+    <w:p>
+      <w:pPr>
+        <w:pStyle w:val="ListParagraph"/>
+        <w:numPr>
+          <w:ilvl w:val="0"/>
+          <w:numId w:val="2"/>
+        </w:numPr>
+      </w:pPr>
+      <w:r>
+        <w:t>Practicing specific openings</w:t>
+      </w:r>
+    </w:p>
+    <w:p>
+      <w:pPr>
+        <w:pStyle w:val="ListParagraph"/>
+        <w:numPr>
+          <w:ilvl w:val="0"/>
+          <w:numId w:val="2"/>
+        </w:numPr>
+      </w:pPr>
+      <w:r>
+        <w:t>Working on endgame technique</w:t>
+      </w:r>
+    </w:p>
+    <w:p>
+      <w:pPr>
+        <w:pStyle w:val="ListParagraph"/>
+        <w:numPr>
+          <w:ilvl w:val="0"/>
+          <w:numId w:val="2"/>
+        </w:numPr>
+      </w:pPr>
+      <w:r>
+        <w:t>Analyzing positions from your games</w:t>
+      </w:r>
+    </w:p>
+    <w:p>
+      <w:pPr>
+        <w:pStyle w:val="ListParagraph"/>
+        <w:numPr>
+          <w:ilvl w:val="0"/>
+          <w:numId w:val="2"/>
+        </w:numPr>
+        <w:spacing w:after="240"/>
+      </w:pPr>
+      <w:r>
+        <w:t>Testing tactical ideas</w:t>
       </w:r>
     </w:p>
     <w:p>
@@ -1709,73 +2265,68 @@
         <w:spacing w:after="120"/>
       </w:pPr>
       <w:r>
-        <w:t>Choose from 21 skill levels (0-20) to match your playing strength:</w:t>
-      </w:r>
-    </w:p>
-    <w:p>
-      <w:pPr>
-        <w:pStyle w:val="ListParagraph"/>
-        <w:numPr>
-          <w:ilvl w:val="0"/>
-          <w:numId w:val="2"/>
-        </w:numPr>
-      </w:pPr>
-      <w:r>
-        <w:rPr>
-          <w:b/>
-          <w:bCs/>
-        </w:rPr>
-        <w:t>Levels 0-5:</w:t>
-      </w:r>
-      <w:r>
-        <w:t xml:space="preserve"> Beginner to casual player (will make occasional mistakes)</w:t>
-      </w:r>
-    </w:p>
-    <w:p>
-      <w:pPr>
-        <w:pStyle w:val="ListParagraph"/>
-        <w:numPr>
-          <w:ilvl w:val="0"/>
-          <w:numId w:val="2"/>
-        </w:numPr>
-      </w:pPr>
-      <w:r>
-        <w:rPr>
-          <w:b/>
-          <w:bCs/>
-        </w:rPr>
-        <w:t>Levels 6-12:</w:t>
-      </w:r>
-      <w:r>
-        <w:t xml:space="preserve"> Club player to advanced (solid tactical play)</w:t>
-      </w:r>
-    </w:p>
-    <w:p>
-      <w:pPr>
-        <w:pStyle w:val="ListParagraph"/>
-        <w:numPr>
-          <w:ilvl w:val="0"/>
-          <w:numId w:val="2"/>
+        <w:rPr>
+          <w:b/>
+          <w:bCs/>
+        </w:rPr>
+        <w:t>To use Setup Board:</w:t>
+      </w:r>
+    </w:p>
+    <w:p>
+      <w:pPr>
+        <w:pStyle w:val="ListParagraph"/>
+        <w:numPr>
+          <w:ilvl w:val="0"/>
+          <w:numId w:val="6"/>
+        </w:numPr>
+      </w:pPr>
+      <w:r>
+        <w:t>Open the hamburger menu (≡) and select 'Setup Game Board'</w:t>
+      </w:r>
+    </w:p>
+    <w:p>
+      <w:pPr>
+        <w:pStyle w:val="ListParagraph"/>
+        <w:numPr>
+          <w:ilvl w:val="0"/>
+          <w:numId w:val="6"/>
+        </w:numPr>
+      </w:pPr>
+      <w:r>
+        <w:t>Enter a FEN (Forsyth-Edwards Notation) string for the position. You can type it manually or paste a copied string (see Appendix A for sample FEN strings).</w:t>
+      </w:r>
+    </w:p>
+    <w:p>
+      <w:pPr>
+        <w:pStyle w:val="ListParagraph"/>
+        <w:numPr>
+          <w:ilvl w:val="0"/>
+          <w:numId w:val="6"/>
+        </w:numPr>
+      </w:pPr>
+      <w:r>
+        <w:t>The board updates to show your position</w:t>
+      </w:r>
+    </w:p>
+    <w:p>
+      <w:pPr>
+        <w:pStyle w:val="ListParagraph"/>
+        <w:numPr>
+          <w:ilvl w:val="0"/>
+          <w:numId w:val="6"/>
         </w:numPr>
         <w:spacing w:after="360"/>
       </w:pPr>
       <w:r>
-        <w:rPr>
-          <w:b/>
-          <w:bCs/>
-        </w:rPr>
-        <w:t>Levels 13-20:</w:t>
-      </w:r>
-      <w:r>
-        <w:t xml:space="preserve"> Expert to grandmaster strength (nearly perfect play)</w:t>
-      </w:r>
-    </w:p>
-    <w:p>
-      <w:pPr>
-        <w:pStyle w:val="Heading3"/>
-      </w:pPr>
-      <w:r>
-        <w:t>Playing as Black</w:t>
+        <w:t>Tap 'Start Game' in Quick Menu to begin playing from that position</w:t>
+      </w:r>
+    </w:p>
+    <w:p>
+      <w:pPr>
+        <w:pStyle w:val="Heading2"/>
+      </w:pPr>
+      <w:r>
+        <w:t>Time Controls</w:t>
       </w:r>
     </w:p>
     <w:p>
@@ -1783,144 +2334,71 @@
         <w:spacing w:after="240"/>
       </w:pPr>
       <w:r>
-        <w:t>In Stockfish Settings, you can choose to play as Black. This is particularly useful for practicing specific openings from Black's perspective. The board automatically flips to show your side, and time controls swap so you always get the time allocation you set for yourself.</w:t>
-      </w:r>
-    </w:p>
-    <w:p>
-      <w:pPr>
-        <w:pStyle w:val="Heading2"/>
-      </w:pPr>
-      <w:r>
-        <w:t>Position Analysis</w:t>
-      </w:r>
-    </w:p>
-    <w:p>
-      <w:pPr>
+        <w:t>Practice with tournament-style time controls. Access Time Controls from the hamburger menu (≡) to configure:</w:t>
+      </w:r>
+    </w:p>
+    <w:p>
+      <w:pPr>
+        <w:pStyle w:val="ListParagraph"/>
+        <w:numPr>
+          <w:ilvl w:val="0"/>
+          <w:numId w:val="2"/>
+        </w:numPr>
+      </w:pPr>
+      <w:r>
+        <w:rPr>
+          <w:b/>
+          <w:bCs/>
+        </w:rPr>
+        <w:t>Time per player:</w:t>
+      </w:r>
+      <w:r>
+        <w:t xml:space="preserve"> Set initial time for White and Black (0-60 minutes)</w:t>
+      </w:r>
+    </w:p>
+    <w:p>
+      <w:pPr>
+        <w:pStyle w:val="ListParagraph"/>
+        <w:numPr>
+          <w:ilvl w:val="0"/>
+          <w:numId w:val="2"/>
+        </w:numPr>
+      </w:pPr>
+      <w:r>
+        <w:rPr>
+          <w:b/>
+          <w:bCs/>
+        </w:rPr>
+        <w:t>Increment per player:</w:t>
+      </w:r>
+      <w:r>
+        <w:t xml:space="preserve"> Add seconds per move (0-60 seconds) that get added back to the player's remaining time</w:t>
+      </w:r>
+    </w:p>
+    <w:p>
+      <w:pPr>
+        <w:pStyle w:val="ListParagraph"/>
+        <w:numPr>
+          <w:ilvl w:val="0"/>
+          <w:numId w:val="2"/>
+        </w:numPr>
         <w:spacing w:after="240"/>
       </w:pPr>
       <w:r>
-        <w:t>Access the lightning bolt icon (⚡) and tap Score to view real-time position evaluation from Stockfish. The evaluation shows who has the advantage and by how much.</w:t>
-      </w:r>
-    </w:p>
-    <w:p>
-      <w:pPr>
-        <w:pStyle w:val="Heading3"/>
-      </w:pPr>
-      <w:r>
-        <w:t>Understanding the Score</w:t>
-      </w:r>
-    </w:p>
-    <w:p>
-      <w:pPr>
-        <w:pStyle w:val="ListParagraph"/>
-        <w:numPr>
-          <w:ilvl w:val="0"/>
-          <w:numId w:val="2"/>
-        </w:numPr>
-      </w:pPr>
-      <w:r>
-        <w:rPr>
-          <w:b/>
-          <w:bCs/>
-        </w:rPr>
-        <w:t>Positive numbers:</w:t>
-      </w:r>
-      <w:r>
-        <w:t xml:space="preserve"> White has the advantage</w:t>
-      </w:r>
-    </w:p>
-    <w:p>
-      <w:pPr>
-        <w:pStyle w:val="ListParagraph"/>
-        <w:numPr>
-          <w:ilvl w:val="0"/>
-          <w:numId w:val="2"/>
-        </w:numPr>
-      </w:pPr>
-      <w:r>
-        <w:rPr>
-          <w:b/>
-          <w:bCs/>
-        </w:rPr>
-        <w:t>Negative numbers:</w:t>
-      </w:r>
-      <w:r>
-        <w:t xml:space="preserve"> Black has the advantage</w:t>
-      </w:r>
-    </w:p>
-    <w:p>
-      <w:pPr>
-        <w:pStyle w:val="ListParagraph"/>
-        <w:numPr>
-          <w:ilvl w:val="0"/>
-          <w:numId w:val="2"/>
-        </w:numPr>
-      </w:pPr>
-      <w:r>
-        <w:rPr>
-          <w:b/>
-          <w:bCs/>
-        </w:rPr>
-        <w:t>Near zero:</w:t>
-      </w:r>
-      <w:r>
-        <w:t xml:space="preserve"> The position is roughly equal</w:t>
-      </w:r>
-    </w:p>
-    <w:p>
-      <w:pPr>
-        <w:pStyle w:val="ListParagraph"/>
-        <w:numPr>
-          <w:ilvl w:val="0"/>
-          <w:numId w:val="2"/>
-        </w:numPr>
-        <w:spacing w:after="240"/>
-      </w:pPr>
-      <w:r>
-        <w:rPr>
-          <w:b/>
-          <w:bCs/>
-        </w:rPr>
-        <w:t>Win Probability:</w:t>
-      </w:r>
-      <w:r>
-        <w:t xml:space="preserve"> Shows the likelihood of winning from the current position</w:t>
+        <w:rPr>
+          <w:b/>
+          <w:bCs/>
+        </w:rPr>
+        <w:t>Quick Presets:</w:t>
+      </w:r>
+      <w:r>
+        <w:t xml:space="preserve"> Blitz (5+0), Rapid (10+0), Classical (30+0), or custom</w:t>
       </w:r>
     </w:p>
     <w:p>
       <w:pPr>
         <w:pStyle w:val="Note"/>
-      </w:pPr>
-      <w:r>
-        <w:rPr>
-          <w:b/>
-          <w:bCs/>
-        </w:rPr>
-        <w:t xml:space="preserve">Tip: </w:t>
-      </w:r>
-      <w:r>
-        <w:t>You can choose between three display formats: Centipawns (raw engine output), Scaled (-9 to +9), or Win Probability percentage. Tap the Scale icon to select your preferred format and see explanations of all three scoring methods.</w:t>
-      </w:r>
-    </w:p>
-    <w:p>
-      <w:pPr>
-        <w:pStyle w:val="Heading2"/>
-      </w:pPr>
-      <w:r>
-        <w:t>Game Statistics</w:t>
-      </w:r>
-    </w:p>
-    <w:p>
-      <w:pPr>
-        <w:spacing w:after="240"/>
-      </w:pPr>
-      <w:r>
-        <w:t>Access the lightning bolt icon (⚡) and tap Score to view real-time game statistics including move count, material balance, and time remaining.</w:t>
-      </w:r>
-    </w:p>
-    <w:p>
-      <w:pPr>
-        <w:pStyle w:val="Note"/>
+        <w:ind w:left="0"/>
       </w:pPr>
       <w:r>
         <w:rPr>
@@ -1930,245 +2408,8 @@
         <w:t xml:space="preserve">Note: </w:t>
       </w:r>
       <w:r>
-        <w:t>Additional statistical features are currently in development.</w:t>
-      </w:r>
-    </w:p>
-    <w:p>
-      <w:pPr>
-        <w:pStyle w:val="Heading2"/>
-      </w:pPr>
-      <w:r>
-        <w:t>Move Hints</w:t>
-      </w:r>
-    </w:p>
-    <w:p>
-      <w:pPr>
-        <w:spacing w:after="240"/>
-      </w:pPr>
-      <w:r>
-        <w:t xml:space="preserve">When you're stuck or want to learn, tap the lightbulb icon (💡) to see Stockfish's recommended move. The hint shows the move in standard notation (e.g., 'e2 → e4'). </w:t>
-      </w:r>
-      <w:r>
-        <w:lastRenderedPageBreak/>
-        <w:t>Use hints sparingly to maximize learning – try to think through the position yourself first.</w:t>
-      </w:r>
-    </w:p>
-    <w:p>
-      <w:pPr>
-        <w:pStyle w:val="Heading2"/>
-      </w:pPr>
-      <w:r>
-        <w:t>Setup Board</w:t>
-      </w:r>
-    </w:p>
-    <w:p>
-      <w:pPr>
-        <w:spacing w:after="180"/>
-      </w:pPr>
-      <w:r>
-        <w:t>The Setup Board feature lets you create any chess position for study or practice. This is invaluable for:</w:t>
-      </w:r>
-    </w:p>
-    <w:p>
-      <w:pPr>
-        <w:pStyle w:val="ListParagraph"/>
-        <w:numPr>
-          <w:ilvl w:val="0"/>
-          <w:numId w:val="2"/>
-        </w:numPr>
-      </w:pPr>
-      <w:r>
-        <w:t>Practicing specific openings</w:t>
-      </w:r>
-    </w:p>
-    <w:p>
-      <w:pPr>
-        <w:pStyle w:val="ListParagraph"/>
-        <w:numPr>
-          <w:ilvl w:val="0"/>
-          <w:numId w:val="2"/>
-        </w:numPr>
-      </w:pPr>
-      <w:r>
-        <w:t>Working on endgame technique</w:t>
-      </w:r>
-    </w:p>
-    <w:p>
-      <w:pPr>
-        <w:pStyle w:val="ListParagraph"/>
-        <w:numPr>
-          <w:ilvl w:val="0"/>
-          <w:numId w:val="2"/>
-        </w:numPr>
-      </w:pPr>
-      <w:r>
-        <w:t>Analyzing positions from your games</w:t>
-      </w:r>
-    </w:p>
-    <w:p>
-      <w:pPr>
-        <w:pStyle w:val="ListParagraph"/>
-        <w:numPr>
-          <w:ilvl w:val="0"/>
-          <w:numId w:val="2"/>
-        </w:numPr>
-        <w:spacing w:after="240"/>
-      </w:pPr>
-      <w:r>
-        <w:t>Testing tactical ideas</w:t>
-      </w:r>
-    </w:p>
-    <w:p>
-      <w:pPr>
-        <w:spacing w:after="120"/>
-      </w:pPr>
-      <w:r>
-        <w:rPr>
-          <w:b/>
-          <w:bCs/>
-        </w:rPr>
-        <w:t>To use Setup Board:</w:t>
-      </w:r>
-    </w:p>
-    <w:p>
-      <w:pPr>
-        <w:pStyle w:val="ListParagraph"/>
-        <w:numPr>
-          <w:ilvl w:val="0"/>
-          <w:numId w:val="6"/>
-        </w:numPr>
-      </w:pPr>
-      <w:r>
-        <w:t>Open the hamburger menu (≡) and select 'Setup Game Board'</w:t>
-      </w:r>
-    </w:p>
-    <w:p>
-      <w:pPr>
-        <w:pStyle w:val="ListParagraph"/>
-        <w:numPr>
-          <w:ilvl w:val="0"/>
-          <w:numId w:val="6"/>
-        </w:numPr>
-      </w:pPr>
-      <w:r>
-        <w:t>Enter a FEN (Forsyth-Edwards Notation) string for the position. You can type it manually or paste a copied string (see Appendix A for sample FEN strings).</w:t>
-      </w:r>
-    </w:p>
-    <w:p>
-      <w:pPr>
-        <w:pStyle w:val="ListParagraph"/>
-        <w:numPr>
-          <w:ilvl w:val="0"/>
-          <w:numId w:val="6"/>
-        </w:numPr>
-      </w:pPr>
-      <w:r>
-        <w:t>The board updates to show your position</w:t>
-      </w:r>
-    </w:p>
-    <w:p>
-      <w:pPr>
-        <w:pStyle w:val="ListParagraph"/>
-        <w:numPr>
-          <w:ilvl w:val="0"/>
-          <w:numId w:val="6"/>
-        </w:numPr>
-        <w:spacing w:after="360"/>
-      </w:pPr>
-      <w:r>
-        <w:t>Tap 'Start Game' in Quick Menu to begin playing from that position</w:t>
-      </w:r>
-    </w:p>
-    <w:p>
-      <w:pPr>
-        <w:pStyle w:val="Heading2"/>
-      </w:pPr>
-      <w:r>
-        <w:t>Time Controls</w:t>
-      </w:r>
-    </w:p>
-    <w:p>
-      <w:pPr>
-        <w:spacing w:after="240"/>
-      </w:pPr>
-      <w:r>
-        <w:t>Practice with tournament-style time controls. Access Time Controls from the hamburger menu (≡) to configure:</w:t>
-      </w:r>
-    </w:p>
-    <w:p>
-      <w:pPr>
-        <w:pStyle w:val="ListParagraph"/>
-        <w:numPr>
-          <w:ilvl w:val="0"/>
-          <w:numId w:val="2"/>
-        </w:numPr>
-      </w:pPr>
-      <w:r>
-        <w:rPr>
-          <w:b/>
-          <w:bCs/>
-        </w:rPr>
-        <w:t>Time per player:</w:t>
-      </w:r>
-      <w:r>
-        <w:t xml:space="preserve"> Set initial time for White and Black (0-60 minutes)</w:t>
-      </w:r>
-    </w:p>
-    <w:p>
-      <w:pPr>
-        <w:pStyle w:val="ListParagraph"/>
-        <w:numPr>
-          <w:ilvl w:val="0"/>
-          <w:numId w:val="2"/>
-        </w:numPr>
-      </w:pPr>
-      <w:r>
-        <w:rPr>
-          <w:b/>
-          <w:bCs/>
-        </w:rPr>
-        <w:t>Increment per player:</w:t>
-      </w:r>
-      <w:r>
-        <w:t xml:space="preserve"> Add seconds per move (0-60 seconds) that get added back to the player's remaining time</w:t>
-      </w:r>
-    </w:p>
-    <w:p>
-      <w:pPr>
-        <w:pStyle w:val="ListParagraph"/>
-        <w:numPr>
-          <w:ilvl w:val="0"/>
-          <w:numId w:val="2"/>
-        </w:numPr>
-        <w:spacing w:after="240"/>
-      </w:pPr>
-      <w:r>
-        <w:rPr>
-          <w:b/>
-          <w:bCs/>
-        </w:rPr>
-        <w:t>Quick Presets:</w:t>
-      </w:r>
-      <w:r>
-        <w:t xml:space="preserve"> Blitz (5+0), Rapid (10+0), Classical (30+0), or custom</w:t>
-      </w:r>
-    </w:p>
-    <w:p>
-      <w:pPr>
-        <w:pStyle w:val="Note"/>
-      </w:pPr>
-      <w:r>
-        <w:rPr>
-          <w:b/>
-          <w:bCs/>
-        </w:rPr>
-        <w:t xml:space="preserve">Note: </w:t>
-      </w:r>
-      <w:r>
         <w:t>Time controls must be set before starting the game. If you use the Undo feature during a game, time controls are automatically disabled for the remainder of that game.</w:t>
       </w:r>
-    </w:p>
-    <w:p>
       <w:r>
         <w:br w:type="page"/>
       </w:r>
@@ -3605,7 +3846,14 @@
       <w:pPr>
         <w:pStyle w:val="Heading3"/>
       </w:pPr>
-      <w:r>
+      <w:bookmarkStart w:id="4" w:name="OLE_LINK1"/>
+    </w:p>
+    <w:p>
+      <w:pPr>
+        <w:pStyle w:val="Heading3"/>
+      </w:pPr>
+      <w:r>
+        <w:lastRenderedPageBreak/>
         <w:t>9. 50-Move Rule Test</w:t>
       </w:r>
     </w:p>
@@ -3619,7 +3867,6 @@
           <w:sz w:val="20"/>
           <w:szCs w:val="20"/>
         </w:rPr>
-        <w:lastRenderedPageBreak/>
         <w:t>8/8/8/4k3/8/8/4K3/8 w - - 98 100</w:t>
       </w:r>
     </w:p>
@@ -3639,6 +3886,111 @@
         <w:t xml:space="preserve"> clock at 98. After 2 more moves, the clock reaches 100 and triggers the 50-move rule draw alert.</w:t>
       </w:r>
     </w:p>
+    <w:p>
+      <w:pPr>
+        <w:pStyle w:val="Heading3"/>
+      </w:pPr>
+      <w:bookmarkStart w:id="5" w:name="OLE_LINK3"/>
+      <w:r>
+        <w:t xml:space="preserve">10. Check </w:t>
+      </w:r>
+    </w:p>
+    <w:p>
+      <w:pPr>
+        <w:spacing w:after="360"/>
+        <w:rPr>
+          <w:rFonts w:ascii="Courier New" w:hAnsi="Courier New" w:cs="Courier New"/>
+          <w:sz w:val="20"/>
+          <w:szCs w:val="20"/>
+        </w:rPr>
+      </w:pPr>
+      <w:bookmarkStart w:id="6" w:name="OLE_LINK4"/>
+      <w:bookmarkStart w:id="7" w:name="OLE_LINK2"/>
+      <w:r>
+        <w:rPr>
+          <w:rFonts w:ascii="Courier New" w:hAnsi="Courier New" w:cs="Courier New"/>
+          <w:sz w:val="20"/>
+          <w:szCs w:val="20"/>
+        </w:rPr>
+        <w:t>r1bk3r</w:t>
+      </w:r>
+      <w:bookmarkEnd w:id="6"/>
+      <w:r>
+        <w:rPr>
+          <w:rFonts w:ascii="Courier New" w:hAnsi="Courier New" w:cs="Courier New"/>
+          <w:sz w:val="20"/>
+          <w:szCs w:val="20"/>
+        </w:rPr>
+        <w:t>/p2p1p1p/n3PnN1/1p1NP2P/6P1/3P4/P1P1K3/q5b1 w - - 0 1</w:t>
+      </w:r>
+    </w:p>
+    <w:bookmarkEnd w:id="7"/>
+    <w:p>
+      <w:pPr>
+        <w:spacing w:after="360"/>
+      </w:pPr>
+      <w:r>
+        <w:t>White can make a single move (e6e7) to create a check condition on Black</w:t>
+      </w:r>
+    </w:p>
+    <w:bookmarkEnd w:id="5"/>
+    <w:p>
+      <w:pPr>
+        <w:pStyle w:val="Heading3"/>
+      </w:pPr>
+      <w:r>
+        <w:t>11. Checkmate</w:t>
+      </w:r>
+    </w:p>
+    <w:p>
+      <w:pPr>
+        <w:rPr>
+          <w:rFonts w:ascii="Times New Roman" w:eastAsia="Times New Roman" w:hAnsi="Times New Roman" w:cs="Times New Roman"/>
+        </w:rPr>
+      </w:pPr>
+      <w:bookmarkStart w:id="8" w:name="OLE_LINK5"/>
+      <w:r>
+        <w:rPr>
+          <w:rFonts w:ascii="Courier New" w:hAnsi="Courier New" w:cs="Courier New"/>
+          <w:sz w:val="20"/>
+          <w:szCs w:val="20"/>
+        </w:rPr>
+        <w:t>r1bk3r</w:t>
+      </w:r>
+      <w:r>
+        <w:rPr>
+          <w:rFonts w:ascii="Courier New" w:hAnsi="Courier New" w:cs="Courier New"/>
+          <w:sz w:val="20"/>
+          <w:szCs w:val="20"/>
+        </w:rPr>
+        <w:t>/p1pp1p1p/n3QnN1/1p1NP2P/6P1/3P4/P1P1K3/q5b1 w - - 0 1</w:t>
+      </w:r>
+    </w:p>
+    <w:bookmarkEnd w:id="8"/>
+    <w:p>
+      <w:pPr>
+        <w:rPr>
+          <w:rFonts w:ascii="Times New Roman" w:eastAsia="Times New Roman" w:hAnsi="Times New Roman" w:cs="Times New Roman"/>
+        </w:rPr>
+      </w:pPr>
+    </w:p>
+    <w:p>
+      <w:pPr>
+        <w:spacing w:after="360"/>
+      </w:pPr>
+      <w:r>
+        <w:t xml:space="preserve">White can make a single move (e6e7) to create </w:t>
+      </w:r>
+      <w:r>
+        <w:t>checkmate on Black</w:t>
+      </w:r>
+    </w:p>
+    <w:p>
+      <w:pPr>
+        <w:spacing w:after="360"/>
+      </w:pPr>
+    </w:p>
+    <w:bookmarkEnd w:id="4"/>
     <w:p>
       <w:r>
         <w:br w:type="page"/>
@@ -4881,6 +5233,7 @@
   <w:style w:type="paragraph" w:default="1" w:styleId="Normal">
     <w:name w:val="Normal"/>
     <w:qFormat/>
+    <w:rsid w:val="00C95B7D"/>
   </w:style>
   <w:style w:type="paragraph" w:styleId="Heading1">
     <w:name w:val="heading 1"/>
@@ -4917,6 +5270,7 @@
   </w:style>
   <w:style w:type="paragraph" w:styleId="Heading3">
     <w:name w:val="heading 3"/>
+    <w:link w:val="Heading3Char"/>
     <w:uiPriority w:val="9"/>
     <w:unhideWhenUsed/>
     <w:qFormat/>
@@ -5101,6 +5455,20 @@
       <w:rFonts w:ascii="Apple Color Emoji" w:hAnsi="Apple Color Emoji" w:hint="default"/>
       <w:sz w:val="18"/>
       <w:szCs w:val="18"/>
+    </w:rPr>
+  </w:style>
+  <w:style w:type="character" w:customStyle="1" w:styleId="Heading3Char">
+    <w:name w:val="Heading 3 Char"/>
+    <w:basedOn w:val="DefaultParagraphFont"/>
+    <w:link w:val="Heading3"/>
+    <w:uiPriority w:val="9"/>
+    <w:rsid w:val="00612FD0"/>
+    <w:rPr>
+      <w:b/>
+      <w:bCs/>
+      <w:color w:val="4A4A4A"/>
+      <w:sz w:val="26"/>
+      <w:szCs w:val="26"/>
     </w:rPr>
   </w:style>
 </w:styles>

</xml_diff>

<commit_message>
update User Guide to mention Threefold repetition, update SESSION_START.md (agenda for next session) to reflect Threefold repetition as priority #1
</commit_message>
<xml_diff>
--- a/Claude_Chess_iOS/Claude Chess User Guide/Claude_Chess_User_Guide_v4_12.docx
+++ b/Claude_Chess_iOS/Claude Chess User Guide/Claude_Chess_User_Guide_v4_12.docx
@@ -1126,7 +1126,16 @@
         <w:t>Draw Detection</w:t>
       </w:r>
       <w:r>
-        <w:t xml:space="preserve"> – The app automatically detects stalemate, insufficient material, and the 50-move rule</w:t>
+        <w:t xml:space="preserve"> – The app automatically detects stalemate, insufficient material</w:t>
+      </w:r>
+      <w:r>
+        <w:t xml:space="preserve">, </w:t>
+      </w:r>
+      <w:r>
+        <w:t>the 50-move rule</w:t>
+      </w:r>
+      <w:r>
+        <w:t xml:space="preserve"> and threefold repetition.</w:t>
       </w:r>
     </w:p>
     <w:p>

</xml_diff>

<commit_message>
interim commit while working on some serious bugs and new feature (threefold repetition).  Next commit should have everything finalized and will have a lengthy commit message explaining whats been done.
</commit_message>
<xml_diff>
--- a/Claude_Chess_iOS/Claude Chess User Guide/Claude_Chess_User_Guide_v4_12.docx
+++ b/Claude_Chess_iOS/Claude Chess User Guide/Claude_Chess_User_Guide_v4_12.docx
@@ -3942,11 +3942,12 @@
         <w:t>White can make a single move (e6e7) to create a check condition on Black</w:t>
       </w:r>
     </w:p>
-    <w:bookmarkEnd w:id="5"/>
     <w:p>
       <w:pPr>
         <w:pStyle w:val="Heading3"/>
       </w:pPr>
+      <w:bookmarkStart w:id="8" w:name="OLE_LINK10"/>
+      <w:bookmarkEnd w:id="5"/>
       <w:r>
         <w:t>11. Checkmate</w:t>
       </w:r>
@@ -3957,7 +3958,7 @@
           <w:rFonts w:ascii="Times New Roman" w:eastAsia="Times New Roman" w:hAnsi="Times New Roman" w:cs="Times New Roman"/>
         </w:rPr>
       </w:pPr>
-      <w:bookmarkStart w:id="8" w:name="OLE_LINK5"/>
+      <w:bookmarkStart w:id="9" w:name="OLE_LINK5"/>
       <w:r>
         <w:rPr>
           <w:rFonts w:ascii="Courier New" w:hAnsi="Courier New" w:cs="Courier New"/>
@@ -3975,25 +3976,82 @@
         <w:t>/p1pp1p1p/n3QnN1/1p1NP2P/6P1/3P4/P1P1K3/q5b1 w - - 0 1</w:t>
       </w:r>
     </w:p>
+    <w:bookmarkEnd w:id="9"/>
+    <w:p>
+      <w:pPr>
+        <w:rPr>
+          <w:rFonts w:ascii="Times New Roman" w:eastAsia="Times New Roman" w:hAnsi="Times New Roman" w:cs="Times New Roman"/>
+        </w:rPr>
+      </w:pPr>
+    </w:p>
+    <w:p>
+      <w:pPr>
+        <w:spacing w:after="360"/>
+      </w:pPr>
+      <w:r>
+        <w:t xml:space="preserve">White can make a single move (e6e7) to create </w:t>
+      </w:r>
+      <w:r>
+        <w:t>checkmate on Black</w:t>
+      </w:r>
+    </w:p>
+    <w:p>
+      <w:pPr>
+        <w:pStyle w:val="Heading3"/>
+      </w:pPr>
+      <w:r>
+        <w:t>1</w:t>
+      </w:r>
+      <w:r>
+        <w:t>2</w:t>
+      </w:r>
+      <w:r>
+        <w:t xml:space="preserve">. </w:t>
+      </w:r>
+      <w:r>
+        <w:t>Threefold Repetition</w:t>
+      </w:r>
+    </w:p>
+    <w:p>
+      <w:pPr>
+        <w:rPr>
+          <w:rFonts w:ascii="Times New Roman" w:eastAsia="Times New Roman" w:hAnsi="Times New Roman" w:cs="Times New Roman"/>
+        </w:rPr>
+      </w:pPr>
+      <w:r>
+        <w:rPr>
+          <w:rFonts w:ascii="Courier New" w:hAnsi="Courier New" w:cs="Courier New"/>
+          <w:sz w:val="20"/>
+          <w:szCs w:val="20"/>
+        </w:rPr>
+        <w:t>5Q2/7k/8/5PPP/8/8/8/6K1 w - - 0 0</w:t>
+      </w:r>
+      <w:r>
+        <w:rPr>
+          <w:rFonts w:ascii="Courier New" w:hAnsi="Courier New" w:cs="Courier New"/>
+          <w:sz w:val="20"/>
+          <w:szCs w:val="20"/>
+        </w:rPr>
+        <w:br/>
+      </w:r>
+    </w:p>
+    <w:p>
+      <w:pPr>
+        <w:spacing w:after="360"/>
+      </w:pPr>
+      <w:r>
+        <w:t xml:space="preserve">White </w:t>
+      </w:r>
+      <w:r>
+        <w:t>Queen can continue putting the Black King in check and each time the Black King only has a single move to get out of check.  This allows for a fast test of threefold repetition.</w:t>
+      </w:r>
+    </w:p>
+    <w:p>
+      <w:pPr>
+        <w:spacing w:after="360"/>
+      </w:pPr>
+    </w:p>
     <w:bookmarkEnd w:id="8"/>
-    <w:p>
-      <w:pPr>
-        <w:rPr>
-          <w:rFonts w:ascii="Times New Roman" w:eastAsia="Times New Roman" w:hAnsi="Times New Roman" w:cs="Times New Roman"/>
-        </w:rPr>
-      </w:pPr>
-    </w:p>
-    <w:p>
-      <w:pPr>
-        <w:spacing w:after="360"/>
-      </w:pPr>
-      <w:r>
-        <w:t xml:space="preserve">White can make a single move (e6e7) to create </w:t>
-      </w:r>
-      <w:r>
-        <w:t>checkmate on Black</w:t>
-      </w:r>
-    </w:p>
     <w:p>
       <w:pPr>
         <w:spacing w:after="360"/>

</xml_diff>